<commit_message>
changes to lit review
</commit_message>
<xml_diff>
--- a/Literature Review.docx
+++ b/Literature Review.docx
@@ -53,7 +53,15 @@
         </w:numPr>
       </w:pPr>
       <w:r>
-        <w:t>Franzese Jusko 2008</w:t>
+        <w:t xml:space="preserve">Franzese </w:t>
+      </w:r>
+      <w:proofErr w:type="spellStart"/>
+      <w:r>
+        <w:t>Jusko</w:t>
+      </w:r>
+      <w:proofErr w:type="spellEnd"/>
+      <w:r>
+        <w:t xml:space="preserve"> 2008</w:t>
       </w:r>
       <w:r>
         <w:t>: similar to Franzese 2002</w:t>
@@ -138,7 +146,15 @@
         <w:t xml:space="preserve"> [</w:t>
       </w:r>
       <w:r>
-        <w:t>McKelvey and Ordeshook 1982</w:t>
+        <w:t xml:space="preserve">McKelvey and </w:t>
+      </w:r>
+      <w:proofErr w:type="spellStart"/>
+      <w:r>
+        <w:t>Ordeshook</w:t>
+      </w:r>
+      <w:proofErr w:type="spellEnd"/>
+      <w:r>
+        <w:t xml:space="preserve"> 1982</w:t>
       </w:r>
       <w:r>
         <w:t>]</w:t>
@@ -163,7 +179,23 @@
         <w:t>Retrospective Voting</w:t>
       </w:r>
       <w:r>
-        <w:t xml:space="preserve"> [Collier et al. (1987), McKelvey and Ordeshook (1990a)]: two candidate elections, voters observe payoffs received from winning candidate . . . “on average candidates converge to the median, even in this information-poor environment.” </w:t>
+        <w:t xml:space="preserve"> [Collier et al. (1987), McKelvey and </w:t>
+      </w:r>
+      <w:proofErr w:type="spellStart"/>
+      <w:r>
+        <w:t>Ordeshook</w:t>
+      </w:r>
+      <w:proofErr w:type="spellEnd"/>
+      <w:r>
+        <w:t xml:space="preserve"> (1990</w:t>
+      </w:r>
+      <w:proofErr w:type="gramStart"/>
+      <w:r>
+        <w:t>a,b</w:t>
+      </w:r>
+      <w:proofErr w:type="gramEnd"/>
+      <w:r>
+        <w:t xml:space="preserve">)]: two candidate elections, voters observe payoffs received from winning candidate . . . “on average candidates converge to the median, even in this information-poor environment.” </w:t>
       </w:r>
     </w:p>
     <w:p>
@@ -175,7 +207,15 @@
         </w:numPr>
       </w:pPr>
       <w:r>
-        <w:t>[Extension with policy preferences]: linear preferences . . . “convergence is achieved , but with a clear alternation of policies. The first candidate tends to choose policies above the median and the opposite for the second candidate, with the biases attenuating over time.”</w:t>
+        <w:t xml:space="preserve">[Extension with policy preferences]: linear preferences . . . “convergence is </w:t>
+      </w:r>
+      <w:proofErr w:type="gramStart"/>
+      <w:r>
+        <w:t>achieved ,</w:t>
+      </w:r>
+      <w:proofErr w:type="gramEnd"/>
+      <w:r>
+        <w:t xml:space="preserve"> but with a clear alternation of policies. The first candidate tends to choose policies above the median and the opposite for the second candidate, with the biases attenuating over time.”</w:t>
       </w:r>
     </w:p>
     <w:p>
@@ -199,8 +239,68 @@
       <w:r>
         <w:t>of information purchased by voters is correlated in the expected (negative) way with the stability of candidate strategies, the imprecision of the information, and the probability of casting a pivotal vote”</w:t>
       </w:r>
+    </w:p>
+    <w:p>
+      <w:pPr>
+        <w:pStyle w:val="ListParagraph"/>
+        <w:numPr>
+          <w:ilvl w:val="1"/>
+          <w:numId w:val="1"/>
+        </w:numPr>
+      </w:pPr>
+      <w:r>
+        <w:t>Recent Papers</w:t>
+      </w:r>
+    </w:p>
+    <w:p>
+      <w:pPr>
+        <w:pStyle w:val="ListParagraph"/>
+        <w:numPr>
+          <w:ilvl w:val="2"/>
+          <w:numId w:val="1"/>
+        </w:numPr>
+      </w:pPr>
+      <w:proofErr w:type="spellStart"/>
+      <w:r>
+        <w:t>Woon</w:t>
+      </w:r>
+      <w:proofErr w:type="spellEnd"/>
+      <w:r>
+        <w:t xml:space="preserve"> 2012: investigates a PE model with two equilibria. In one equilibrium, politicians signal their expertise, and in the other politicians signal their preference alignment with voters; the former equilibrium corresponds to “</w:t>
+      </w:r>
+      <w:r>
+        <w:t>prospective voting” and the latter corresponds to “retrospective voting.” In the experiment, one politician is matched with one vo</w:t>
+      </w:r>
       <w:bookmarkStart w:id="0" w:name="_GoBack"/>
       <w:bookmarkEnd w:id="0"/>
+      <w:r>
+        <w:t>ter.</w:t>
+      </w:r>
+    </w:p>
+    <w:p>
+      <w:pPr>
+        <w:pStyle w:val="ListParagraph"/>
+        <w:numPr>
+          <w:ilvl w:val="1"/>
+          <w:numId w:val="1"/>
+        </w:numPr>
+      </w:pPr>
+      <w:r>
+        <w:t>Older Papers</w:t>
+      </w:r>
+    </w:p>
+    <w:p>
+      <w:pPr>
+        <w:pStyle w:val="ListParagraph"/>
+        <w:numPr>
+          <w:ilvl w:val="2"/>
+          <w:numId w:val="1"/>
+        </w:numPr>
+      </w:pPr>
+      <w:r>
+        <w:lastRenderedPageBreak/>
+        <w:t>Collier et al. 1987</w:t>
+      </w:r>
     </w:p>
     <w:p>
       <w:pPr>

</xml_diff>